<commit_message>
fix headers in index.html
</commit_message>
<xml_diff>
--- a/docs/tutorials/loglin.docx
+++ b/docs/tutorials/loglin.docx
@@ -1,6 +1,6 @@
 
 <file path=word/document.xml><?xml version="1.0" encoding="utf-8"?>
-<w:document xmlns:wpc="http://schemas.microsoft.com/office/word/2010/wordprocessingCanvas" xmlns:cx="http://schemas.microsoft.com/office/drawing/2014/chartex" xmlns:cx1="http://schemas.microsoft.com/office/drawing/2015/9/8/chartex" xmlns:cx2="http://schemas.microsoft.com/office/drawing/2015/10/21/chartex" xmlns:cx3="http://schemas.microsoft.com/office/drawing/2016/5/9/chartex" xmlns:cx4="http://schemas.microsoft.com/office/drawing/2016/5/10/chartex" xmlns:cx5="http://schemas.microsoft.com/office/drawing/2016/5/11/chartex" xmlns:cx6="http://schemas.microsoft.com/office/drawing/2016/5/12/chartex" xmlns:cx7="http://schemas.microsoft.com/office/drawing/2016/5/13/chartex" xmlns:cx8="http://schemas.microsoft.com/office/drawing/2016/5/14/chartex" xmlns:mc="http://schemas.openxmlformats.org/markup-compatibility/2006" xmlns:aink="http://schemas.microsoft.com/office/drawing/2016/ink" xmlns:am3d="http://schemas.microsoft.com/office/drawing/2017/model3d" xmlns:o="urn:schemas-microsoft-com:office:office" xmlns:r="http://schemas.openxmlformats.org/officeDocument/2006/relationships" xmlns:m="http://schemas.openxmlformats.org/officeDocument/2006/math" xmlns:v="urn:schemas-microsoft-com:vml" xmlns:wp14="http://schemas.microsoft.com/office/word/2010/wordprocessingDrawing" xmlns:wp="http://schemas.openxmlformats.org/drawingml/2006/wordprocessingDrawing" xmlns:w10="urn:schemas-microsoft-com:office:word" xmlns:w="http://schemas.openxmlformats.org/wordprocessingml/2006/main" xmlns:w14="http://schemas.microsoft.com/office/word/2010/wordml" xmlns:w15="http://schemas.microsoft.com/office/word/2012/wordml" xmlns:w16cid="http://schemas.microsoft.com/office/word/2016/wordml/cid" xmlns:w16se="http://schemas.microsoft.com/office/word/2015/wordml/symex" xmlns:wpg="http://schemas.microsoft.com/office/word/2010/wordprocessingGroup" xmlns:wpi="http://schemas.microsoft.com/office/word/2010/wordprocessingInk" xmlns:wne="http://schemas.microsoft.com/office/word/2006/wordml" xmlns:wps="http://schemas.microsoft.com/office/word/2010/wordprocessingShape" mc:Ignorable="w14 w15 w16se w16cid wp14">
+<w:document xmlns:wpc="http://schemas.microsoft.com/office/word/2010/wordprocessingCanvas" xmlns:cx="http://schemas.microsoft.com/office/drawing/2014/chartex" xmlns:cx1="http://schemas.microsoft.com/office/drawing/2015/9/8/chartex" xmlns:cx2="http://schemas.microsoft.com/office/drawing/2015/10/21/chartex" xmlns:cx3="http://schemas.microsoft.com/office/drawing/2016/5/9/chartex" xmlns:cx4="http://schemas.microsoft.com/office/drawing/2016/5/10/chartex" xmlns:cx5="http://schemas.microsoft.com/office/drawing/2016/5/11/chartex" xmlns:cx6="http://schemas.microsoft.com/office/drawing/2016/5/12/chartex" xmlns:cx7="http://schemas.microsoft.com/office/drawing/2016/5/13/chartex" xmlns:cx8="http://schemas.microsoft.com/office/drawing/2016/5/14/chartex" xmlns:mc="http://schemas.openxmlformats.org/markup-compatibility/2006" xmlns:aink="http://schemas.microsoft.com/office/drawing/2016/ink" xmlns:am3d="http://schemas.microsoft.com/office/drawing/2017/model3d" xmlns:o="urn:schemas-microsoft-com:office:office" xmlns:oel="http://schemas.microsoft.com/office/2019/extlst" xmlns:r="http://schemas.openxmlformats.org/officeDocument/2006/relationships" xmlns:m="http://schemas.openxmlformats.org/officeDocument/2006/math" xmlns:v="urn:schemas-microsoft-com:vml" xmlns:wp14="http://schemas.microsoft.com/office/word/2010/wordprocessingDrawing" xmlns:wp="http://schemas.openxmlformats.org/drawingml/2006/wordprocessingDrawing" xmlns:w10="urn:schemas-microsoft-com:office:word" xmlns:w="http://schemas.openxmlformats.org/wordprocessingml/2006/main" xmlns:w14="http://schemas.microsoft.com/office/word/2010/wordml" xmlns:w15="http://schemas.microsoft.com/office/word/2012/wordml" xmlns:w16cex="http://schemas.microsoft.com/office/word/2018/wordml/cex" xmlns:w16cid="http://schemas.microsoft.com/office/word/2016/wordml/cid" xmlns:w16="http://schemas.microsoft.com/office/word/2018/wordml" xmlns:w16sdtdh="http://schemas.microsoft.com/office/word/2020/wordml/sdtdatahash" xmlns:w16se="http://schemas.microsoft.com/office/word/2015/wordml/symex" xmlns:wpg="http://schemas.microsoft.com/office/word/2010/wordprocessingGroup" xmlns:wpi="http://schemas.microsoft.com/office/word/2010/wordprocessingInk" xmlns:wne="http://schemas.microsoft.com/office/word/2006/wordml" xmlns:wps="http://schemas.microsoft.com/office/word/2010/wordprocessingShape" mc:Ignorable="w14 w15 w16se w16cid w16 w16cex w16sdtdh wp14">
   <w:body>
     <w:p>
       <w:pPr>
@@ -164,7 +164,11 @@
         <w:ind w:left="0"/>
       </w:pPr>
       <w:r>
-        <w:t xml:space="preserve">Print a nice flattened version of the table, showing some variables along the rows and some across the columns. [Hint: see </w:t>
+        <w:t xml:space="preserve">Print a nice flattened version of the table, showing some variables along the rows and some across the columns. [Hint: </w:t>
+      </w:r>
+      <w:proofErr w:type="gramStart"/>
+      <w:r>
+        <w:t xml:space="preserve">see </w:t>
       </w:r>
       <w:r>
         <w:rPr>
@@ -180,6 +184,7 @@
         <w:t>ftable</w:t>
       </w:r>
       <w:proofErr w:type="spellEnd"/>
+      <w:proofErr w:type="gramEnd"/>
       <w:r>
         <w:t xml:space="preserve"> and </w:t>
       </w:r>
@@ -190,7 +195,6 @@
         <w:t>?</w:t>
       </w:r>
       <w:proofErr w:type="spellStart"/>
-      <w:proofErr w:type="gramStart"/>
       <w:r>
         <w:rPr>
           <w:rFonts w:ascii="Courier New" w:hAnsi="Courier New" w:cs="Courier New"/>
@@ -205,7 +209,6 @@
         <w:t>::</w:t>
       </w:r>
       <w:proofErr w:type="spellStart"/>
-      <w:proofErr w:type="gramEnd"/>
       <w:r>
         <w:rPr>
           <w:rFonts w:ascii="Courier New" w:hAnsi="Courier New" w:cs="Courier New"/>
@@ -233,7 +236,27 @@
         <w:ind w:left="0"/>
       </w:pPr>
       <w:r>
-        <w:t>One slight complication here is that there are 8 cells with zero frequencies. Four of these (male and female children in 1st and 2nd class who died) should be considered sampling zeros, but 4 (children among the crew) should probably be considered structural zeros (cells where data could not occur. In these analyses, you can treat these all as sampling zeros by adding a small number to each cell.</w:t>
+        <w:t xml:space="preserve">One slight complication here is that there are 8 cells with zero frequencies. Four of these (male and female children in 1st and 2nd class who died) should be considered </w:t>
+      </w:r>
+      <w:r>
+        <w:rPr>
+          <w:b/>
+          <w:bCs/>
+        </w:rPr>
+        <w:t>sampling zeros</w:t>
+      </w:r>
+      <w:r>
+        <w:t xml:space="preserve">, but 4 (children among the crew) should probably be considered </w:t>
+      </w:r>
+      <w:r>
+        <w:rPr>
+          <w:b/>
+          <w:bCs/>
+        </w:rPr>
+        <w:t>structural zeros</w:t>
+      </w:r>
+      <w:r>
+        <w:t xml:space="preserve"> (cells where data could not occur. In these analyses, you can treat these all as sampling zeros by adding a small number to each cell.</w:t>
       </w:r>
     </w:p>
     <w:p>
@@ -251,12 +274,31 @@
           <w:sz w:val="20"/>
           <w:szCs w:val="20"/>
         </w:rPr>
-        <w:t xml:space="preserve">library(MASS)     # for </w:t>
+        <w:t xml:space="preserve">library(MASS)     </w:t>
+      </w:r>
+      <w:r>
+        <w:rPr>
+          <w:rFonts w:ascii="Courier New" w:hAnsi="Courier New" w:cs="Courier New"/>
+          <w:color w:val="76923C" w:themeColor="accent3" w:themeShade="BF"/>
+          <w:sz w:val="20"/>
+          <w:szCs w:val="20"/>
+        </w:rPr>
+        <w:t xml:space="preserve"># </w:t>
+      </w:r>
+      <w:r>
+        <w:rPr>
+          <w:rFonts w:ascii="Courier New" w:hAnsi="Courier New" w:cs="Courier New"/>
+          <w:color w:val="FF0000"/>
+          <w:sz w:val="20"/>
+          <w:szCs w:val="20"/>
+        </w:rPr>
+        <w:t xml:space="preserve">for </w:t>
       </w:r>
       <w:proofErr w:type="spellStart"/>
       <w:r>
         <w:rPr>
           <w:rFonts w:ascii="Courier New" w:hAnsi="Courier New" w:cs="Courier New"/>
+          <w:color w:val="FF0000"/>
           <w:sz w:val="20"/>
           <w:szCs w:val="20"/>
         </w:rPr>
@@ -266,6 +308,7 @@
       <w:r>
         <w:rPr>
           <w:rFonts w:ascii="Courier New" w:hAnsi="Courier New" w:cs="Courier New"/>
+          <w:color w:val="FF0000"/>
           <w:sz w:val="20"/>
           <w:szCs w:val="20"/>
         </w:rPr>
@@ -277,6 +320,7 @@
         <w:spacing w:after="0"/>
         <w:rPr>
           <w:rFonts w:ascii="Courier New" w:hAnsi="Courier New" w:cs="Courier New"/>
+          <w:color w:val="FF0000"/>
           <w:sz w:val="20"/>
           <w:szCs w:val="20"/>
         </w:rPr>
@@ -305,12 +349,22 @@
           <w:sz w:val="20"/>
           <w:szCs w:val="20"/>
         </w:rPr>
-        <w:t xml:space="preserve">)      # for mosaic, aka </w:t>
+        <w:t xml:space="preserve">)      </w:t>
+      </w:r>
+      <w:r>
+        <w:rPr>
+          <w:rFonts w:ascii="Courier New" w:hAnsi="Courier New" w:cs="Courier New"/>
+          <w:color w:val="FF0000"/>
+          <w:sz w:val="20"/>
+          <w:szCs w:val="20"/>
+        </w:rPr>
+        <w:t xml:space="preserve"># for mosaic, aka </w:t>
       </w:r>
       <w:proofErr w:type="spellStart"/>
       <w:r>
         <w:rPr>
           <w:rFonts w:ascii="Courier New" w:hAnsi="Courier New" w:cs="Courier New"/>
+          <w:color w:val="FF0000"/>
           <w:sz w:val="20"/>
           <w:szCs w:val="20"/>
         </w:rPr>
@@ -320,6 +374,7 @@
       <w:r>
         <w:rPr>
           <w:rFonts w:ascii="Courier New" w:hAnsi="Courier New" w:cs="Courier New"/>
+          <w:color w:val="FF0000"/>
           <w:sz w:val="20"/>
           <w:szCs w:val="20"/>
         </w:rPr>
@@ -952,8 +1007,6 @@
           <w:rFonts w:cs="Courier New"/>
         </w:rPr>
       </w:pPr>
-      <w:bookmarkStart w:id="0" w:name="_GoBack"/>
-      <w:bookmarkEnd w:id="0"/>
     </w:p>
     <w:sectPr>
       <w:headerReference w:type="default" r:id="rId9"/>
@@ -967,7 +1020,7 @@
 </file>
 
 <file path=word/endnotes.xml><?xml version="1.0" encoding="utf-8"?>
-<w:endnotes xmlns:wpc="http://schemas.microsoft.com/office/word/2010/wordprocessingCanvas" xmlns:cx="http://schemas.microsoft.com/office/drawing/2014/chartex" xmlns:cx1="http://schemas.microsoft.com/office/drawing/2015/9/8/chartex" xmlns:cx2="http://schemas.microsoft.com/office/drawing/2015/10/21/chartex" xmlns:cx3="http://schemas.microsoft.com/office/drawing/2016/5/9/chartex" xmlns:cx4="http://schemas.microsoft.com/office/drawing/2016/5/10/chartex" xmlns:cx5="http://schemas.microsoft.com/office/drawing/2016/5/11/chartex" xmlns:cx6="http://schemas.microsoft.com/office/drawing/2016/5/12/chartex" xmlns:cx7="http://schemas.microsoft.com/office/drawing/2016/5/13/chartex" xmlns:cx8="http://schemas.microsoft.com/office/drawing/2016/5/14/chartex" xmlns:mc="http://schemas.openxmlformats.org/markup-compatibility/2006" xmlns:aink="http://schemas.microsoft.com/office/drawing/2016/ink" xmlns:am3d="http://schemas.microsoft.com/office/drawing/2017/model3d" xmlns:o="urn:schemas-microsoft-com:office:office" xmlns:r="http://schemas.openxmlformats.org/officeDocument/2006/relationships" xmlns:m="http://schemas.openxmlformats.org/officeDocument/2006/math" xmlns:v="urn:schemas-microsoft-com:vml" xmlns:wp14="http://schemas.microsoft.com/office/word/2010/wordprocessingDrawing" xmlns:wp="http://schemas.openxmlformats.org/drawingml/2006/wordprocessingDrawing" xmlns:w10="urn:schemas-microsoft-com:office:word" xmlns:w="http://schemas.openxmlformats.org/wordprocessingml/2006/main" xmlns:w14="http://schemas.microsoft.com/office/word/2010/wordml" xmlns:w15="http://schemas.microsoft.com/office/word/2012/wordml" xmlns:w16cid="http://schemas.microsoft.com/office/word/2016/wordml/cid" xmlns:w16se="http://schemas.microsoft.com/office/word/2015/wordml/symex" xmlns:wpg="http://schemas.microsoft.com/office/word/2010/wordprocessingGroup" xmlns:wpi="http://schemas.microsoft.com/office/word/2010/wordprocessingInk" xmlns:wne="http://schemas.microsoft.com/office/word/2006/wordml" xmlns:wps="http://schemas.microsoft.com/office/word/2010/wordprocessingShape" mc:Ignorable="w14 w15 w16se w16cid wp14">
+<w:endnotes xmlns:wpc="http://schemas.microsoft.com/office/word/2010/wordprocessingCanvas" xmlns:cx="http://schemas.microsoft.com/office/drawing/2014/chartex" xmlns:cx1="http://schemas.microsoft.com/office/drawing/2015/9/8/chartex" xmlns:cx2="http://schemas.microsoft.com/office/drawing/2015/10/21/chartex" xmlns:cx3="http://schemas.microsoft.com/office/drawing/2016/5/9/chartex" xmlns:cx4="http://schemas.microsoft.com/office/drawing/2016/5/10/chartex" xmlns:cx5="http://schemas.microsoft.com/office/drawing/2016/5/11/chartex" xmlns:cx6="http://schemas.microsoft.com/office/drawing/2016/5/12/chartex" xmlns:cx7="http://schemas.microsoft.com/office/drawing/2016/5/13/chartex" xmlns:cx8="http://schemas.microsoft.com/office/drawing/2016/5/14/chartex" xmlns:mc="http://schemas.openxmlformats.org/markup-compatibility/2006" xmlns:aink="http://schemas.microsoft.com/office/drawing/2016/ink" xmlns:am3d="http://schemas.microsoft.com/office/drawing/2017/model3d" xmlns:o="urn:schemas-microsoft-com:office:office" xmlns:oel="http://schemas.microsoft.com/office/2019/extlst" xmlns:r="http://schemas.openxmlformats.org/officeDocument/2006/relationships" xmlns:m="http://schemas.openxmlformats.org/officeDocument/2006/math" xmlns:v="urn:schemas-microsoft-com:vml" xmlns:wp14="http://schemas.microsoft.com/office/word/2010/wordprocessingDrawing" xmlns:wp="http://schemas.openxmlformats.org/drawingml/2006/wordprocessingDrawing" xmlns:w10="urn:schemas-microsoft-com:office:word" xmlns:w="http://schemas.openxmlformats.org/wordprocessingml/2006/main" xmlns:w14="http://schemas.microsoft.com/office/word/2010/wordml" xmlns:w15="http://schemas.microsoft.com/office/word/2012/wordml" xmlns:w16cex="http://schemas.microsoft.com/office/word/2018/wordml/cex" xmlns:w16cid="http://schemas.microsoft.com/office/word/2016/wordml/cid" xmlns:w16="http://schemas.microsoft.com/office/word/2018/wordml" xmlns:w16sdtdh="http://schemas.microsoft.com/office/word/2020/wordml/sdtdatahash" xmlns:w16se="http://schemas.microsoft.com/office/word/2015/wordml/symex" xmlns:wpg="http://schemas.microsoft.com/office/word/2010/wordprocessingGroup" xmlns:wpi="http://schemas.microsoft.com/office/word/2010/wordprocessingInk" xmlns:wne="http://schemas.microsoft.com/office/word/2006/wordml" xmlns:wps="http://schemas.microsoft.com/office/word/2010/wordprocessingShape" mc:Ignorable="w14 w15 w16se w16cid w16 w16cex w16sdtdh wp14">
   <w:endnote w:type="separator" w:id="-1">
     <w:p>
       <w:pPr>
@@ -992,7 +1045,7 @@
 </file>
 
 <file path=word/footnotes.xml><?xml version="1.0" encoding="utf-8"?>
-<w:footnotes xmlns:wpc="http://schemas.microsoft.com/office/word/2010/wordprocessingCanvas" xmlns:cx="http://schemas.microsoft.com/office/drawing/2014/chartex" xmlns:cx1="http://schemas.microsoft.com/office/drawing/2015/9/8/chartex" xmlns:cx2="http://schemas.microsoft.com/office/drawing/2015/10/21/chartex" xmlns:cx3="http://schemas.microsoft.com/office/drawing/2016/5/9/chartex" xmlns:cx4="http://schemas.microsoft.com/office/drawing/2016/5/10/chartex" xmlns:cx5="http://schemas.microsoft.com/office/drawing/2016/5/11/chartex" xmlns:cx6="http://schemas.microsoft.com/office/drawing/2016/5/12/chartex" xmlns:cx7="http://schemas.microsoft.com/office/drawing/2016/5/13/chartex" xmlns:cx8="http://schemas.microsoft.com/office/drawing/2016/5/14/chartex" xmlns:mc="http://schemas.openxmlformats.org/markup-compatibility/2006" xmlns:aink="http://schemas.microsoft.com/office/drawing/2016/ink" xmlns:am3d="http://schemas.microsoft.com/office/drawing/2017/model3d" xmlns:o="urn:schemas-microsoft-com:office:office" xmlns:r="http://schemas.openxmlformats.org/officeDocument/2006/relationships" xmlns:m="http://schemas.openxmlformats.org/officeDocument/2006/math" xmlns:v="urn:schemas-microsoft-com:vml" xmlns:wp14="http://schemas.microsoft.com/office/word/2010/wordprocessingDrawing" xmlns:wp="http://schemas.openxmlformats.org/drawingml/2006/wordprocessingDrawing" xmlns:w10="urn:schemas-microsoft-com:office:word" xmlns:w="http://schemas.openxmlformats.org/wordprocessingml/2006/main" xmlns:w14="http://schemas.microsoft.com/office/word/2010/wordml" xmlns:w15="http://schemas.microsoft.com/office/word/2012/wordml" xmlns:w16cid="http://schemas.microsoft.com/office/word/2016/wordml/cid" xmlns:w16se="http://schemas.microsoft.com/office/word/2015/wordml/symex" xmlns:wpg="http://schemas.microsoft.com/office/word/2010/wordprocessingGroup" xmlns:wpi="http://schemas.microsoft.com/office/word/2010/wordprocessingInk" xmlns:wne="http://schemas.microsoft.com/office/word/2006/wordml" xmlns:wps="http://schemas.microsoft.com/office/word/2010/wordprocessingShape" mc:Ignorable="w14 w15 w16se w16cid wp14">
+<w:footnotes xmlns:wpc="http://schemas.microsoft.com/office/word/2010/wordprocessingCanvas" xmlns:cx="http://schemas.microsoft.com/office/drawing/2014/chartex" xmlns:cx1="http://schemas.microsoft.com/office/drawing/2015/9/8/chartex" xmlns:cx2="http://schemas.microsoft.com/office/drawing/2015/10/21/chartex" xmlns:cx3="http://schemas.microsoft.com/office/drawing/2016/5/9/chartex" xmlns:cx4="http://schemas.microsoft.com/office/drawing/2016/5/10/chartex" xmlns:cx5="http://schemas.microsoft.com/office/drawing/2016/5/11/chartex" xmlns:cx6="http://schemas.microsoft.com/office/drawing/2016/5/12/chartex" xmlns:cx7="http://schemas.microsoft.com/office/drawing/2016/5/13/chartex" xmlns:cx8="http://schemas.microsoft.com/office/drawing/2016/5/14/chartex" xmlns:mc="http://schemas.openxmlformats.org/markup-compatibility/2006" xmlns:aink="http://schemas.microsoft.com/office/drawing/2016/ink" xmlns:am3d="http://schemas.microsoft.com/office/drawing/2017/model3d" xmlns:o="urn:schemas-microsoft-com:office:office" xmlns:oel="http://schemas.microsoft.com/office/2019/extlst" xmlns:r="http://schemas.openxmlformats.org/officeDocument/2006/relationships" xmlns:m="http://schemas.openxmlformats.org/officeDocument/2006/math" xmlns:v="urn:schemas-microsoft-com:vml" xmlns:wp14="http://schemas.microsoft.com/office/word/2010/wordprocessingDrawing" xmlns:wp="http://schemas.openxmlformats.org/drawingml/2006/wordprocessingDrawing" xmlns:w10="urn:schemas-microsoft-com:office:word" xmlns:w="http://schemas.openxmlformats.org/wordprocessingml/2006/main" xmlns:w14="http://schemas.microsoft.com/office/word/2010/wordml" xmlns:w15="http://schemas.microsoft.com/office/word/2012/wordml" xmlns:w16cex="http://schemas.microsoft.com/office/word/2018/wordml/cex" xmlns:w16cid="http://schemas.microsoft.com/office/word/2016/wordml/cid" xmlns:w16="http://schemas.microsoft.com/office/word/2018/wordml" xmlns:w16sdtdh="http://schemas.microsoft.com/office/word/2020/wordml/sdtdatahash" xmlns:w16se="http://schemas.microsoft.com/office/word/2015/wordml/symex" xmlns:wpg="http://schemas.microsoft.com/office/word/2010/wordprocessingGroup" xmlns:wpi="http://schemas.microsoft.com/office/word/2010/wordprocessingInk" xmlns:wne="http://schemas.microsoft.com/office/word/2006/wordml" xmlns:wps="http://schemas.microsoft.com/office/word/2010/wordprocessingShape" mc:Ignorable="w14 w15 w16se w16cid w16 w16cex w16sdtdh wp14">
   <w:footnote w:type="separator" w:id="-1">
     <w:p>
       <w:pPr>
@@ -1017,7 +1070,7 @@
 </file>
 
 <file path=word/header1.xml><?xml version="1.0" encoding="utf-8"?>
-<w:hdr xmlns:wpc="http://schemas.microsoft.com/office/word/2010/wordprocessingCanvas" xmlns:cx="http://schemas.microsoft.com/office/drawing/2014/chartex" xmlns:cx1="http://schemas.microsoft.com/office/drawing/2015/9/8/chartex" xmlns:cx2="http://schemas.microsoft.com/office/drawing/2015/10/21/chartex" xmlns:cx3="http://schemas.microsoft.com/office/drawing/2016/5/9/chartex" xmlns:cx4="http://schemas.microsoft.com/office/drawing/2016/5/10/chartex" xmlns:cx5="http://schemas.microsoft.com/office/drawing/2016/5/11/chartex" xmlns:cx6="http://schemas.microsoft.com/office/drawing/2016/5/12/chartex" xmlns:cx7="http://schemas.microsoft.com/office/drawing/2016/5/13/chartex" xmlns:cx8="http://schemas.microsoft.com/office/drawing/2016/5/14/chartex" xmlns:mc="http://schemas.openxmlformats.org/markup-compatibility/2006" xmlns:aink="http://schemas.microsoft.com/office/drawing/2016/ink" xmlns:am3d="http://schemas.microsoft.com/office/drawing/2017/model3d" xmlns:o="urn:schemas-microsoft-com:office:office" xmlns:r="http://schemas.openxmlformats.org/officeDocument/2006/relationships" xmlns:m="http://schemas.openxmlformats.org/officeDocument/2006/math" xmlns:v="urn:schemas-microsoft-com:vml" xmlns:wp14="http://schemas.microsoft.com/office/word/2010/wordprocessingDrawing" xmlns:wp="http://schemas.openxmlformats.org/drawingml/2006/wordprocessingDrawing" xmlns:w10="urn:schemas-microsoft-com:office:word" xmlns:w="http://schemas.openxmlformats.org/wordprocessingml/2006/main" xmlns:w14="http://schemas.microsoft.com/office/word/2010/wordml" xmlns:w15="http://schemas.microsoft.com/office/word/2012/wordml" xmlns:w16cid="http://schemas.microsoft.com/office/word/2016/wordml/cid" xmlns:w16se="http://schemas.microsoft.com/office/word/2015/wordml/symex" xmlns:wpg="http://schemas.microsoft.com/office/word/2010/wordprocessingGroup" xmlns:wpi="http://schemas.microsoft.com/office/word/2010/wordprocessingInk" xmlns:wne="http://schemas.microsoft.com/office/word/2006/wordml" xmlns:wps="http://schemas.microsoft.com/office/word/2010/wordprocessingShape" mc:Ignorable="w14 w15 w16se w16cid wp14">
+<w:hdr xmlns:wpc="http://schemas.microsoft.com/office/word/2010/wordprocessingCanvas" xmlns:cx="http://schemas.microsoft.com/office/drawing/2014/chartex" xmlns:cx1="http://schemas.microsoft.com/office/drawing/2015/9/8/chartex" xmlns:cx2="http://schemas.microsoft.com/office/drawing/2015/10/21/chartex" xmlns:cx3="http://schemas.microsoft.com/office/drawing/2016/5/9/chartex" xmlns:cx4="http://schemas.microsoft.com/office/drawing/2016/5/10/chartex" xmlns:cx5="http://schemas.microsoft.com/office/drawing/2016/5/11/chartex" xmlns:cx6="http://schemas.microsoft.com/office/drawing/2016/5/12/chartex" xmlns:cx7="http://schemas.microsoft.com/office/drawing/2016/5/13/chartex" xmlns:cx8="http://schemas.microsoft.com/office/drawing/2016/5/14/chartex" xmlns:mc="http://schemas.openxmlformats.org/markup-compatibility/2006" xmlns:aink="http://schemas.microsoft.com/office/drawing/2016/ink" xmlns:am3d="http://schemas.microsoft.com/office/drawing/2017/model3d" xmlns:o="urn:schemas-microsoft-com:office:office" xmlns:oel="http://schemas.microsoft.com/office/2019/extlst" xmlns:r="http://schemas.openxmlformats.org/officeDocument/2006/relationships" xmlns:m="http://schemas.openxmlformats.org/officeDocument/2006/math" xmlns:v="urn:schemas-microsoft-com:vml" xmlns:wp14="http://schemas.microsoft.com/office/word/2010/wordprocessingDrawing" xmlns:wp="http://schemas.openxmlformats.org/drawingml/2006/wordprocessingDrawing" xmlns:w10="urn:schemas-microsoft-com:office:word" xmlns:w="http://schemas.openxmlformats.org/wordprocessingml/2006/main" xmlns:w14="http://schemas.microsoft.com/office/word/2010/wordml" xmlns:w15="http://schemas.microsoft.com/office/word/2012/wordml" xmlns:w16cex="http://schemas.microsoft.com/office/word/2018/wordml/cex" xmlns:w16cid="http://schemas.microsoft.com/office/word/2016/wordml/cid" xmlns:w16="http://schemas.microsoft.com/office/word/2018/wordml" xmlns:w16sdtdh="http://schemas.microsoft.com/office/word/2020/wordml/sdtdatahash" xmlns:w16se="http://schemas.microsoft.com/office/word/2015/wordml/symex" xmlns:wpg="http://schemas.microsoft.com/office/word/2010/wordprocessingGroup" xmlns:wpi="http://schemas.microsoft.com/office/word/2010/wordprocessingInk" xmlns:wne="http://schemas.microsoft.com/office/word/2006/wordml" xmlns:wps="http://schemas.microsoft.com/office/word/2010/wordprocessingShape" mc:Ignorable="w14 w15 w16se w16cid w16 w16cex w16sdtdh wp14">
   <w:p>
     <w:pPr>
       <w:pStyle w:val="Header"/>
@@ -1037,7 +1090,7 @@
 </file>
 
 <file path=word/numbering.xml><?xml version="1.0" encoding="utf-8"?>
-<w:numbering xmlns:wpc="http://schemas.microsoft.com/office/word/2010/wordprocessingCanvas" xmlns:cx="http://schemas.microsoft.com/office/drawing/2014/chartex" xmlns:cx1="http://schemas.microsoft.com/office/drawing/2015/9/8/chartex" xmlns:cx2="http://schemas.microsoft.com/office/drawing/2015/10/21/chartex" xmlns:cx3="http://schemas.microsoft.com/office/drawing/2016/5/9/chartex" xmlns:cx4="http://schemas.microsoft.com/office/drawing/2016/5/10/chartex" xmlns:cx5="http://schemas.microsoft.com/office/drawing/2016/5/11/chartex" xmlns:cx6="http://schemas.microsoft.com/office/drawing/2016/5/12/chartex" xmlns:cx7="http://schemas.microsoft.com/office/drawing/2016/5/13/chartex" xmlns:cx8="http://schemas.microsoft.com/office/drawing/2016/5/14/chartex" xmlns:mc="http://schemas.openxmlformats.org/markup-compatibility/2006" xmlns:aink="http://schemas.microsoft.com/office/drawing/2016/ink" xmlns:am3d="http://schemas.microsoft.com/office/drawing/2017/model3d" xmlns:o="urn:schemas-microsoft-com:office:office" xmlns:r="http://schemas.openxmlformats.org/officeDocument/2006/relationships" xmlns:m="http://schemas.openxmlformats.org/officeDocument/2006/math" xmlns:v="urn:schemas-microsoft-com:vml" xmlns:wp14="http://schemas.microsoft.com/office/word/2010/wordprocessingDrawing" xmlns:wp="http://schemas.openxmlformats.org/drawingml/2006/wordprocessingDrawing" xmlns:w10="urn:schemas-microsoft-com:office:word" xmlns:w="http://schemas.openxmlformats.org/wordprocessingml/2006/main" xmlns:w14="http://schemas.microsoft.com/office/word/2010/wordml" xmlns:w15="http://schemas.microsoft.com/office/word/2012/wordml" xmlns:w16cid="http://schemas.microsoft.com/office/word/2016/wordml/cid" xmlns:w16se="http://schemas.microsoft.com/office/word/2015/wordml/symex" xmlns:wpg="http://schemas.microsoft.com/office/word/2010/wordprocessingGroup" xmlns:wpi="http://schemas.microsoft.com/office/word/2010/wordprocessingInk" xmlns:wne="http://schemas.microsoft.com/office/word/2006/wordml" xmlns:wps="http://schemas.microsoft.com/office/word/2010/wordprocessingShape" mc:Ignorable="w14 w15 w16se w16cid wp14">
+<w:numbering xmlns:wpc="http://schemas.microsoft.com/office/word/2010/wordprocessingCanvas" xmlns:cx="http://schemas.microsoft.com/office/drawing/2014/chartex" xmlns:cx1="http://schemas.microsoft.com/office/drawing/2015/9/8/chartex" xmlns:cx2="http://schemas.microsoft.com/office/drawing/2015/10/21/chartex" xmlns:cx3="http://schemas.microsoft.com/office/drawing/2016/5/9/chartex" xmlns:cx4="http://schemas.microsoft.com/office/drawing/2016/5/10/chartex" xmlns:cx5="http://schemas.microsoft.com/office/drawing/2016/5/11/chartex" xmlns:cx6="http://schemas.microsoft.com/office/drawing/2016/5/12/chartex" xmlns:cx7="http://schemas.microsoft.com/office/drawing/2016/5/13/chartex" xmlns:cx8="http://schemas.microsoft.com/office/drawing/2016/5/14/chartex" xmlns:mc="http://schemas.openxmlformats.org/markup-compatibility/2006" xmlns:aink="http://schemas.microsoft.com/office/drawing/2016/ink" xmlns:am3d="http://schemas.microsoft.com/office/drawing/2017/model3d" xmlns:o="urn:schemas-microsoft-com:office:office" xmlns:oel="http://schemas.microsoft.com/office/2019/extlst" xmlns:r="http://schemas.openxmlformats.org/officeDocument/2006/relationships" xmlns:m="http://schemas.openxmlformats.org/officeDocument/2006/math" xmlns:v="urn:schemas-microsoft-com:vml" xmlns:wp14="http://schemas.microsoft.com/office/word/2010/wordprocessingDrawing" xmlns:wp="http://schemas.openxmlformats.org/drawingml/2006/wordprocessingDrawing" xmlns:w10="urn:schemas-microsoft-com:office:word" xmlns:w="http://schemas.openxmlformats.org/wordprocessingml/2006/main" xmlns:w14="http://schemas.microsoft.com/office/word/2010/wordml" xmlns:w15="http://schemas.microsoft.com/office/word/2012/wordml" xmlns:w16cex="http://schemas.microsoft.com/office/word/2018/wordml/cex" xmlns:w16cid="http://schemas.microsoft.com/office/word/2016/wordml/cid" xmlns:w16="http://schemas.microsoft.com/office/word/2018/wordml" xmlns:w16sdtdh="http://schemas.microsoft.com/office/word/2020/wordml/sdtdatahash" xmlns:w16se="http://schemas.microsoft.com/office/word/2015/wordml/symex" xmlns:wpg="http://schemas.microsoft.com/office/word/2010/wordprocessingGroup" xmlns:wpi="http://schemas.microsoft.com/office/word/2010/wordprocessingInk" xmlns:wne="http://schemas.microsoft.com/office/word/2006/wordml" xmlns:wps="http://schemas.microsoft.com/office/word/2010/wordprocessingShape" mc:Ignorable="w14 w15 w16se w16cid w16 w16cex w16sdtdh wp14">
   <w:abstractNum w:abstractNumId="0" w15:restartNumberingAfterBreak="0">
     <w:nsid w:val="235C2C5B"/>
     <w:multiLevelType w:val="hybridMultilevel"/>
@@ -1590,29 +1643,29 @@
       </w:pPr>
     </w:lvl>
   </w:abstractNum>
-  <w:num w:numId="1">
+  <w:num w:numId="1" w16cid:durableId="904952069">
     <w:abstractNumId w:val="2"/>
   </w:num>
-  <w:num w:numId="2">
+  <w:num w:numId="2" w16cid:durableId="696394613">
     <w:abstractNumId w:val="5"/>
   </w:num>
-  <w:num w:numId="3">
+  <w:num w:numId="3" w16cid:durableId="1302150408">
     <w:abstractNumId w:val="0"/>
   </w:num>
-  <w:num w:numId="4">
+  <w:num w:numId="4" w16cid:durableId="156699649">
     <w:abstractNumId w:val="1"/>
   </w:num>
-  <w:num w:numId="5">
+  <w:num w:numId="5" w16cid:durableId="665011888">
     <w:abstractNumId w:val="3"/>
   </w:num>
-  <w:num w:numId="6">
+  <w:num w:numId="6" w16cid:durableId="1780949846">
     <w:abstractNumId w:val="4"/>
   </w:num>
 </w:numbering>
 </file>
 
 <file path=word/styles.xml><?xml version="1.0" encoding="utf-8"?>
-<w:styles xmlns:mc="http://schemas.openxmlformats.org/markup-compatibility/2006" xmlns:r="http://schemas.openxmlformats.org/officeDocument/2006/relationships" xmlns:w="http://schemas.openxmlformats.org/wordprocessingml/2006/main" xmlns:w14="http://schemas.microsoft.com/office/word/2010/wordml" xmlns:w15="http://schemas.microsoft.com/office/word/2012/wordml" xmlns:w16cid="http://schemas.microsoft.com/office/word/2016/wordml/cid" xmlns:w16se="http://schemas.microsoft.com/office/word/2015/wordml/symex" mc:Ignorable="w14 w15 w16se w16cid">
+<w:styles xmlns:mc="http://schemas.openxmlformats.org/markup-compatibility/2006" xmlns:r="http://schemas.openxmlformats.org/officeDocument/2006/relationships" xmlns:w="http://schemas.openxmlformats.org/wordprocessingml/2006/main" xmlns:w14="http://schemas.microsoft.com/office/word/2010/wordml" xmlns:w15="http://schemas.microsoft.com/office/word/2012/wordml" xmlns:w16cex="http://schemas.microsoft.com/office/word/2018/wordml/cex" xmlns:w16cid="http://schemas.microsoft.com/office/word/2016/wordml/cid" xmlns:w16="http://schemas.microsoft.com/office/word/2018/wordml" xmlns:w16sdtdh="http://schemas.microsoft.com/office/word/2020/wordml/sdtdatahash" xmlns:w16se="http://schemas.microsoft.com/office/word/2015/wordml/symex" mc:Ignorable="w14 w15 w16se w16cid w16 w16cex w16sdtdh">
   <w:docDefaults>
     <w:rPrDefault>
       <w:rPr>
@@ -1783,7 +1836,7 @@
     <w:lsdException w:name="Table Web 2" w:semiHidden="1" w:unhideWhenUsed="1"/>
     <w:lsdException w:name="Table Web 3" w:semiHidden="1" w:unhideWhenUsed="1"/>
     <w:lsdException w:name="Balloon Text" w:semiHidden="1" w:unhideWhenUsed="1"/>
-    <w:lsdException w:name="Table Grid" w:semiHidden="1" w:uiPriority="59" w:unhideWhenUsed="1"/>
+    <w:lsdException w:name="Table Grid" w:uiPriority="59"/>
     <w:lsdException w:name="Table Theme" w:semiHidden="1" w:unhideWhenUsed="1"/>
     <w:lsdException w:name="Placeholder Text" w:semiHidden="1"/>
     <w:lsdException w:name="No Spacing" w:uiPriority="1" w:qFormat="1"/>

</xml_diff>